<commit_message>
refactored docxtemplater.js and added mock estate docs to app.js
</commit_message>
<xml_diff>
--- a/doc-sender-catcher/output.docx
+++ b/doc-sender-catcher/output.docx
@@ -12,25 +12,25 @@
         <w:rPr>
           <w:sz w:val="36"/>
         </w:rPr>
-        <w:t xml:space="preserve">`I, undefined </w:t>
-      </w:r>
-      <w:r>
-        <w:rPr>
-          <w:sz w:val="36"/>
-        </w:rPr>
-        <w:t xml:space="preserve">undefined</w:t>
-      </w:r>
-      <w:r>
-        <w:rPr>
-          <w:sz w:val="36"/>
-        </w:rPr>
-        <w:t xml:space="preserve"> undefined, residing at </w:t>
-      </w:r>
-      <w:r>
-        <w:rPr>
-          <w:sz w:val="36"/>
-        </w:rPr>
-        <w:t xml:space="preserve">undefined</w:t>
+        <w:t xml:space="preserve">`I, John </w:t>
+      </w:r>
+      <w:r>
+        <w:rPr>
+          <w:sz w:val="36"/>
+        </w:rPr>
+        <w:t xml:space="preserve">wyatt</w:t>
+      </w:r>
+      <w:r>
+        <w:rPr>
+          <w:sz w:val="36"/>
+        </w:rPr>
+        <w:t xml:space="preserve"> Wilson, residing at </w:t>
+      </w:r>
+      <w:r>
+        <w:rPr>
+          <w:sz w:val="36"/>
+        </w:rPr>
+        <w:t xml:space="preserve">301 W Leuda St, K</w:t>
       </w:r>
       <w:r>
         <w:rPr>
@@ -48,7 +48,7 @@
         <w:rPr>
           <w:sz w:val="36"/>
         </w:rPr>
-        <w:t xml:space="preserve">undefined</w:t>
+        <w:t xml:space="preserve">000</w:t>
       </w:r>
       <w:r>
         <w:rPr>
@@ -66,7 +66,7 @@
         <w:rPr>
           <w:sz w:val="36"/>
         </w:rPr>
-        <w:t xml:space="preserve">undefined</w:t>
+        <w:t xml:space="preserve">8174802130</w:t>
       </w:r>
       <w:r>
         <w:rPr>
@@ -84,7 +84,7 @@
         <w:rPr>
           <w:sz w:val="36"/>
         </w:rPr>
-        <w:t xml:space="preserve">undefined</w:t>
+        <w:t xml:space="preserve">booyah</w:t>
       </w:r>
       <w:r>
         <w:rPr>

</xml_diff>

<commit_message>
added local mongoose db
</commit_message>
<xml_diff>
--- a/doc-sender-catcher/output.docx
+++ b/doc-sender-catcher/output.docx
@@ -18,7 +18,7 @@
         <w:rPr>
           <w:sz w:val="36"/>
         </w:rPr>
-        <w:t xml:space="preserve">wyatt</w:t>
+        <w:t xml:space="preserve">ulysses</w:t>
       </w:r>
       <w:r>
         <w:rPr>
@@ -48,7 +48,7 @@
         <w:rPr>
           <w:sz w:val="36"/>
         </w:rPr>
-        <w:t xml:space="preserve">000</w:t>
+        <w:t xml:space="preserve">777</w:t>
       </w:r>
       <w:r>
         <w:rPr>
@@ -84,7 +84,7 @@
         <w:rPr>
           <w:sz w:val="36"/>
         </w:rPr>
-        <w:t xml:space="preserve">booyah</w:t>
+        <w:t xml:space="preserve">pippa</w:t>
       </w:r>
       <w:r>
         <w:rPr>

</xml_diff>